<commit_message>
Lots of final pre-submission edits
</commit_message>
<xml_diff>
--- a/templates/reference-styles.docx
+++ b/templates/reference-styles.docx
@@ -379,39 +379,39 @@
     <w:link w:val="Heading1Char"/>
     <w:uiPriority w:val="9"/>
     <w:qFormat/>
-    <w:rsid w:val="003F67C3"/>
+    <w:rsid w:val="00437CDC"/>
+    <w:pPr>
+      <w:keepNext/>
+      <w:keepLines/>
+      <w:spacing w:before="480" w:after="240"/>
+      <w:jc w:val="center"/>
+      <w:outlineLvl w:val="0"/>
+    </w:pPr>
+    <w:rPr>
+      <w:rFonts w:ascii="Times New Roman" w:eastAsiaTheme="majorEastAsia" w:hAnsi="Times New Roman" w:cstheme="majorBidi"/>
+      <w:b/>
+      <w:szCs w:val="40"/>
+    </w:rPr>
+  </w:style>
+  <w:style w:type="paragraph" w:styleId="Heading2">
+    <w:name w:val="heading 2"/>
+    <w:basedOn w:val="Normal"/>
+    <w:next w:val="BodyText"/>
+    <w:link w:val="Heading2Char"/>
+    <w:uiPriority w:val="9"/>
+    <w:semiHidden/>
+    <w:unhideWhenUsed/>
+    <w:qFormat/>
+    <w:rsid w:val="00F502D0"/>
     <w:pPr>
       <w:keepNext/>
       <w:keepLines/>
       <w:spacing w:before="240" w:after="0" w:line="480" w:lineRule="auto"/>
-      <w:outlineLvl w:val="0"/>
+      <w:outlineLvl w:val="1"/>
     </w:pPr>
     <w:rPr>
       <w:rFonts w:ascii="Times New Roman" w:eastAsiaTheme="majorEastAsia" w:hAnsi="Times New Roman" w:cstheme="majorBidi"/>
       <w:b/>
-      <w:szCs w:val="40"/>
-    </w:rPr>
-  </w:style>
-  <w:style w:type="paragraph" w:styleId="Heading2">
-    <w:name w:val="heading 2"/>
-    <w:basedOn w:val="Normal"/>
-    <w:next w:val="BodyText"/>
-    <w:link w:val="Heading2Char"/>
-    <w:uiPriority w:val="9"/>
-    <w:semiHidden/>
-    <w:unhideWhenUsed/>
-    <w:qFormat/>
-    <w:rsid w:val="00A10FD9"/>
-    <w:pPr>
-      <w:keepNext/>
-      <w:keepLines/>
-      <w:spacing w:before="160" w:after="80"/>
-      <w:outlineLvl w:val="1"/>
-    </w:pPr>
-    <w:rPr>
-      <w:rFonts w:asciiTheme="majorHAnsi" w:eastAsiaTheme="majorEastAsia" w:hAnsiTheme="majorHAnsi" w:cstheme="majorBidi"/>
-      <w:color w:val="0F4761" w:themeColor="accent1" w:themeShade="BF"/>
-      <w:sz w:val="32"/>
       <w:szCs w:val="32"/>
     </w:rPr>
   </w:style>
@@ -770,7 +770,7 @@
     <w:basedOn w:val="DefaultParagraphFont"/>
     <w:link w:val="Heading1"/>
     <w:uiPriority w:val="9"/>
-    <w:rsid w:val="003F67C3"/>
+    <w:rsid w:val="00437CDC"/>
     <w:rPr>
       <w:rFonts w:ascii="Times New Roman" w:eastAsiaTheme="majorEastAsia" w:hAnsi="Times New Roman" w:cstheme="majorBidi"/>
       <w:b/>
@@ -783,11 +783,10 @@
     <w:link w:val="Heading2"/>
     <w:uiPriority w:val="9"/>
     <w:semiHidden/>
-    <w:rsid w:val="00A10FD9"/>
-    <w:rPr>
-      <w:rFonts w:asciiTheme="majorHAnsi" w:eastAsiaTheme="majorEastAsia" w:hAnsiTheme="majorHAnsi" w:cstheme="majorBidi"/>
-      <w:color w:val="0F4761" w:themeColor="accent1" w:themeShade="BF"/>
-      <w:sz w:val="32"/>
+    <w:rsid w:val="00F502D0"/>
+    <w:rPr>
+      <w:rFonts w:ascii="Times New Roman" w:eastAsiaTheme="majorEastAsia" w:hAnsi="Times New Roman" w:cstheme="majorBidi"/>
+      <w:b/>
       <w:szCs w:val="32"/>
     </w:rPr>
   </w:style>
@@ -901,6 +900,11 @@
     <w:uiPriority w:val="9"/>
     <w:unhideWhenUsed/>
     <w:qFormat/>
+    <w:rsid w:val="00437CDC"/>
+    <w:rPr>
+      <w:rFonts w:ascii="Times New Roman" w:hAnsi="Times New Roman"/>
+      <w:sz w:val="20"/>
+    </w:rPr>
   </w:style>
   <w:style w:type="paragraph" w:customStyle="1" w:styleId="FootnoteBlockText">
     <w:name w:val="Footnote Block Text"/>

</xml_diff>